<commit_message>
finalizando semana 9 curso rest com node
</commit_message>
<xml_diff>
--- a/semana 9/Rest com NodeJS - API com Express e MySQL/Rest com NodeJS - API com Express e MySQL.docx
+++ b/semana 9/Rest com NodeJS - API com Express e MySQL/Rest com NodeJS - API com Express e MySQL.docx
@@ -638,6 +638,15 @@
         <w:t>mysql</w:t>
       </w:r>
       <w:proofErr w:type="spellEnd"/>
+    </w:p>
+    <w:p>
+      <w:pPr>
+        <w:pStyle w:val="SemEspaamento"/>
+        <w:rPr>
+          <w:sz w:val="36"/>
+          <w:szCs w:val="36"/>
+        </w:rPr>
+      </w:pPr>
     </w:p>
     <w:p>
       <w:pPr>

</xml_diff>